<commit_message>
Doc commandes install lib + doc technique
</commit_message>
<xml_diff>
--- a/Langage c.docx
+++ b/Langage c.docx
@@ -668,25 +668,6 @@
     </w:p>
     <w:p>
       <w:pPr>
-        <w:rPr>
-          <w:rFonts w:asciiTheme="majorHAnsi" w:eastAsiaTheme="majorEastAsia" w:hAnsiTheme="majorHAnsi" w:cstheme="majorBidi"/>
-          <w:b/>
-        </w:rPr>
-      </w:pPr>
-    </w:p>
-    <w:p>
-      <w:pPr>
-        <w:pStyle w:val="Titre1"/>
-      </w:pPr>
-      <w:bookmarkStart w:id="2" w:name="_Toc89341113"/>
-      <w:r>
-        <w:lastRenderedPageBreak/>
-        <w:t>Bibliothèques</w:t>
-      </w:r>
-      <w:bookmarkEnd w:id="2"/>
-    </w:p>
-    <w:p>
-      <w:pPr>
         <w:pStyle w:val="Paragraphedeliste"/>
         <w:numPr>
           <w:ilvl w:val="0"/>
@@ -694,32 +675,25 @@
         </w:numPr>
       </w:pPr>
       <w:r>
-        <w:t>&lt;</w:t>
-      </w:r>
-      <w:proofErr w:type="spellStart"/>
-      <w:proofErr w:type="gramStart"/>
-      <w:r>
-        <w:t>wchar</w:t>
-      </w:r>
-      <w:proofErr w:type="gramEnd"/>
-      <w:r>
-        <w:t>.h</w:t>
-      </w:r>
-      <w:proofErr w:type="spellEnd"/>
-      <w:r>
-        <w:t>&gt;</w:t>
-      </w:r>
-      <w:r>
-        <w:t xml:space="preserve"> : Pour </w:t>
-      </w:r>
-      <w:proofErr w:type="spellStart"/>
-      <w:r>
-        <w:t>metttre</w:t>
-      </w:r>
-      <w:proofErr w:type="spellEnd"/>
-      <w:r>
-        <w:t xml:space="preserve"> des accents dans les %s</w:t>
-      </w:r>
+        <w:t>Possibilité de visiter le site de l’entreprise</w:t>
+      </w:r>
+      <w:r>
+        <w:t xml:space="preserve"> </w:t>
+      </w:r>
+      <w:r>
+        <w:t>sélectionnée</w:t>
+      </w:r>
+    </w:p>
+    <w:p>
+      <w:pPr>
+        <w:pStyle w:val="Titre1"/>
+      </w:pPr>
+      <w:bookmarkStart w:id="2" w:name="_Toc89341113"/>
+      <w:r>
+        <w:lastRenderedPageBreak/>
+        <w:t>Bibliothèques</w:t>
+      </w:r>
+      <w:bookmarkEnd w:id="2"/>
     </w:p>
     <w:p>
       <w:pPr>
@@ -735,20 +709,26 @@
       <w:proofErr w:type="spellStart"/>
       <w:proofErr w:type="gramStart"/>
       <w:r>
-        <w:t>fmodex</w:t>
+        <w:t>wchar</w:t>
+      </w:r>
+      <w:proofErr w:type="gramEnd"/>
+      <w:r>
+        <w:t>.h</w:t>
       </w:r>
       <w:proofErr w:type="spellEnd"/>
-      <w:proofErr w:type="gramEnd"/>
-      <w:r>
-        <w:t>/</w:t>
+      <w:r>
+        <w:t>&gt;</w:t>
+      </w:r>
+      <w:r>
+        <w:t xml:space="preserve"> : Pour </w:t>
       </w:r>
       <w:proofErr w:type="spellStart"/>
       <w:r>
-        <w:t>fmod.h</w:t>
+        <w:t>metttre</w:t>
       </w:r>
       <w:proofErr w:type="spellEnd"/>
       <w:r>
-        <w:t>&gt; : Pour les sons</w:t>
+        <w:t xml:space="preserve"> des accents dans les %s</w:t>
       </w:r>
     </w:p>
     <w:p>
@@ -760,18 +740,25 @@
         </w:numPr>
       </w:pPr>
       <w:r>
-        <w:t>&lt;SDL/</w:t>
+        <w:t>&lt;</w:t>
       </w:r>
       <w:proofErr w:type="spellStart"/>
-      <w:r>
-        <w:t>SDL_image.h</w:t>
+      <w:proofErr w:type="gramStart"/>
+      <w:r>
+        <w:t>fmodex</w:t>
       </w:r>
       <w:proofErr w:type="spellEnd"/>
-      <w:r>
-        <w:t>&gt;</w:t>
-      </w:r>
-      <w:r>
-        <w:t> : Pour les images</w:t>
+      <w:proofErr w:type="gramEnd"/>
+      <w:r>
+        <w:t>/</w:t>
+      </w:r>
+      <w:proofErr w:type="spellStart"/>
+      <w:r>
+        <w:t>fmod.h</w:t>
+      </w:r>
+      <w:proofErr w:type="spellEnd"/>
+      <w:r>
+        <w:t>&gt; : Pour les sons</w:t>
       </w:r>
     </w:p>
     <w:p>
@@ -783,6 +770,53 @@
         </w:numPr>
       </w:pPr>
       <w:r>
+        <w:t>&lt;SDL/</w:t>
+      </w:r>
+      <w:proofErr w:type="spellStart"/>
+      <w:r>
+        <w:t>SDL_image.h</w:t>
+      </w:r>
+      <w:proofErr w:type="spellEnd"/>
+      <w:r>
+        <w:t>&gt;</w:t>
+      </w:r>
+      <w:r>
+        <w:t> : Pour les images</w:t>
+      </w:r>
+    </w:p>
+    <w:p>
+      <w:pPr>
+        <w:pStyle w:val="Paragraphedeliste"/>
+        <w:numPr>
+          <w:ilvl w:val="0"/>
+          <w:numId w:val="11"/>
+        </w:numPr>
+      </w:pPr>
+      <w:proofErr w:type="spellStart"/>
+      <w:proofErr w:type="gramStart"/>
+      <w:r>
+        <w:t>libharupdf</w:t>
+      </w:r>
+      <w:proofErr w:type="spellEnd"/>
+      <w:proofErr w:type="gramEnd"/>
+      <w:r>
+        <w:t xml:space="preserve"> : Pour les </w:t>
+      </w:r>
+      <w:proofErr w:type="spellStart"/>
+      <w:r>
+        <w:t>pdf</w:t>
+      </w:r>
+      <w:proofErr w:type="spellEnd"/>
+    </w:p>
+    <w:p>
+      <w:pPr>
+        <w:pStyle w:val="Paragraphedeliste"/>
+        <w:numPr>
+          <w:ilvl w:val="0"/>
+          <w:numId w:val="11"/>
+        </w:numPr>
+      </w:pPr>
+      <w:r>
         <w:t>GT</w:t>
       </w:r>
       <w:r>
@@ -791,6 +825,30 @@
       <w:r>
         <w:t> : interface graphique</w:t>
       </w:r>
+    </w:p>
+    <w:p>
+      <w:pPr>
+        <w:pStyle w:val="Paragraphedeliste"/>
+        <w:numPr>
+          <w:ilvl w:val="0"/>
+          <w:numId w:val="11"/>
+        </w:numPr>
+      </w:pPr>
+      <w:proofErr w:type="spellStart"/>
+      <w:proofErr w:type="gramStart"/>
+      <w:r>
+        <w:t>curl</w:t>
+      </w:r>
+      <w:proofErr w:type="spellEnd"/>
+      <w:proofErr w:type="gramEnd"/>
+      <w:r>
+        <w:t xml:space="preserve"> : recherches </w:t>
+      </w:r>
+      <w:proofErr w:type="spellStart"/>
+      <w:r>
+        <w:t>google</w:t>
+      </w:r>
+      <w:proofErr w:type="spellEnd"/>
     </w:p>
     <w:p>
       <w:r>
@@ -829,10 +887,10 @@
           <w:noProof/>
         </w:rPr>
         <w:drawing>
-          <wp:inline distT="0" distB="0" distL="0" distR="0" wp14:anchorId="1D97F5B7" wp14:editId="69BA284C">
-            <wp:extent cx="5121275" cy="2691765"/>
+          <wp:inline distT="0" distB="0" distL="0" distR="0" wp14:anchorId="50F6B58C" wp14:editId="5ECBB394">
+            <wp:extent cx="5238750" cy="2628452"/>
             <wp:effectExtent l="0" t="0" r="0" b="635"/>
-            <wp:docPr id="29" name="Image 29"/>
+            <wp:docPr id="1" name="Image 1"/>
             <wp:cNvGraphicFramePr>
               <a:graphicFrameLocks xmlns:a="http://schemas.openxmlformats.org/drawingml/2006/main" noChangeAspect="1"/>
             </wp:cNvGraphicFramePr>
@@ -840,10 +898,10 @@
               <a:graphicData uri="http://schemas.openxmlformats.org/drawingml/2006/picture">
                 <pic:pic xmlns:pic="http://schemas.openxmlformats.org/drawingml/2006/picture">
                   <pic:nvPicPr>
-                    <pic:cNvPr id="29" name="Image 29"/>
+                    <pic:cNvPr id="1" name="Image 1"/>
                     <pic:cNvPicPr/>
                   </pic:nvPicPr>
-                  <pic:blipFill>
+                  <pic:blipFill rotWithShape="1">
                     <a:blip r:embed="rId8" cstate="print">
                       <a:extLst>
                         <a:ext uri="{28A0092B-C50C-407E-A947-70E740481C1C}">
@@ -851,76 +909,13 @@
                         </a:ext>
                       </a:extLst>
                     </a:blip>
-                    <a:stretch>
-                      <a:fillRect/>
-                    </a:stretch>
-                  </pic:blipFill>
-                  <pic:spPr>
-                    <a:xfrm>
-                      <a:off x="0" y="0"/>
-                      <a:ext cx="5121275" cy="2691765"/>
-                    </a:xfrm>
-                    <a:prstGeom prst="rect">
-                      <a:avLst/>
-                    </a:prstGeom>
-                  </pic:spPr>
-                </pic:pic>
-              </a:graphicData>
-            </a:graphic>
-          </wp:inline>
-        </w:drawing>
-      </w:r>
-    </w:p>
-    <w:p/>
-    <w:p>
-      <w:pPr>
-        <w:pStyle w:val="Titre2"/>
-        <w:numPr>
-          <w:ilvl w:val="0"/>
-          <w:numId w:val="12"/>
-        </w:numPr>
-        <w:spacing w:after="360"/>
-        <w:ind w:left="714" w:hanging="357"/>
-      </w:pPr>
-      <w:r>
-        <w:t>Modèle logique de données</w:t>
-      </w:r>
-    </w:p>
-    <w:p>
-      <w:r>
-        <w:rPr>
-          <w:noProof/>
-        </w:rPr>
-        <w:drawing>
-          <wp:inline distT="0" distB="0" distL="0" distR="0" wp14:anchorId="197E87F6" wp14:editId="6C870208">
-            <wp:extent cx="5238750" cy="2937510"/>
-            <wp:effectExtent l="0" t="0" r="6350" b="0"/>
-            <wp:docPr id="30" name="Image 30"/>
-            <wp:cNvGraphicFramePr>
-              <a:graphicFrameLocks xmlns:a="http://schemas.openxmlformats.org/drawingml/2006/main" noChangeAspect="1"/>
-            </wp:cNvGraphicFramePr>
-            <a:graphic xmlns:a="http://schemas.openxmlformats.org/drawingml/2006/main">
-              <a:graphicData uri="http://schemas.openxmlformats.org/drawingml/2006/picture">
-                <pic:pic xmlns:pic="http://schemas.openxmlformats.org/drawingml/2006/picture">
-                  <pic:nvPicPr>
-                    <pic:cNvPr id="30" name="Image 30"/>
-                    <pic:cNvPicPr/>
-                  </pic:nvPicPr>
-                  <pic:blipFill rotWithShape="1">
-                    <a:blip r:embed="rId9" cstate="print">
-                      <a:extLst>
-                        <a:ext uri="{28A0092B-C50C-407E-A947-70E740481C1C}">
-                          <a14:useLocalDpi xmlns:a14="http://schemas.microsoft.com/office/drawing/2010/main" val="0"/>
-                        </a:ext>
-                      </a:extLst>
-                    </a:blip>
-                    <a:srcRect t="430"/>
+                    <a:srcRect b="831"/>
                     <a:stretch/>
                   </pic:blipFill>
                   <pic:spPr bwMode="auto">
                     <a:xfrm>
                       <a:off x="0" y="0"/>
-                      <a:ext cx="5238750" cy="2937510"/>
+                      <a:ext cx="5238750" cy="2628452"/>
                     </a:xfrm>
                     <a:prstGeom prst="rect">
                       <a:avLst/>
@@ -953,6 +948,69 @@
         <w:ind w:left="714" w:hanging="357"/>
       </w:pPr>
       <w:r>
+        <w:t>Modèle logique de données</w:t>
+      </w:r>
+    </w:p>
+    <w:p>
+      <w:r>
+        <w:rPr>
+          <w:noProof/>
+        </w:rPr>
+        <w:drawing>
+          <wp:inline distT="0" distB="0" distL="0" distR="0" wp14:anchorId="6897DE68" wp14:editId="1DAB3CE3">
+            <wp:extent cx="5238750" cy="2955290"/>
+            <wp:effectExtent l="0" t="0" r="6350" b="3810"/>
+            <wp:docPr id="2" name="Image 2"/>
+            <wp:cNvGraphicFramePr>
+              <a:graphicFrameLocks xmlns:a="http://schemas.openxmlformats.org/drawingml/2006/main" noChangeAspect="1"/>
+            </wp:cNvGraphicFramePr>
+            <a:graphic xmlns:a="http://schemas.openxmlformats.org/drawingml/2006/main">
+              <a:graphicData uri="http://schemas.openxmlformats.org/drawingml/2006/picture">
+                <pic:pic xmlns:pic="http://schemas.openxmlformats.org/drawingml/2006/picture">
+                  <pic:nvPicPr>
+                    <pic:cNvPr id="2" name="Image 2"/>
+                    <pic:cNvPicPr/>
+                  </pic:nvPicPr>
+                  <pic:blipFill>
+                    <a:blip r:embed="rId9" cstate="print">
+                      <a:extLst>
+                        <a:ext uri="{28A0092B-C50C-407E-A947-70E740481C1C}">
+                          <a14:useLocalDpi xmlns:a14="http://schemas.microsoft.com/office/drawing/2010/main" val="0"/>
+                        </a:ext>
+                      </a:extLst>
+                    </a:blip>
+                    <a:stretch>
+                      <a:fillRect/>
+                    </a:stretch>
+                  </pic:blipFill>
+                  <pic:spPr>
+                    <a:xfrm>
+                      <a:off x="0" y="0"/>
+                      <a:ext cx="5238750" cy="2955290"/>
+                    </a:xfrm>
+                    <a:prstGeom prst="rect">
+                      <a:avLst/>
+                    </a:prstGeom>
+                  </pic:spPr>
+                </pic:pic>
+              </a:graphicData>
+            </a:graphic>
+          </wp:inline>
+        </w:drawing>
+      </w:r>
+    </w:p>
+    <w:p/>
+    <w:p>
+      <w:pPr>
+        <w:pStyle w:val="Titre2"/>
+        <w:numPr>
+          <w:ilvl w:val="0"/>
+          <w:numId w:val="12"/>
+        </w:numPr>
+        <w:spacing w:after="360"/>
+        <w:ind w:left="714" w:hanging="357"/>
+      </w:pPr>
+      <w:r>
         <w:t>Script de création de la base de données</w:t>
       </w:r>
     </w:p>
@@ -965,37 +1023,7 @@
           <w:rPr>
             <w:rStyle w:val="Lienhypertexte"/>
           </w:rPr>
-          <w:t>scr</w:t>
-        </w:r>
-        <w:r>
-          <w:rPr>
-            <w:rStyle w:val="Lienhypertexte"/>
-          </w:rPr>
-          <w:t>i</w:t>
-        </w:r>
-        <w:r>
-          <w:rPr>
-            <w:rStyle w:val="Lienhypertexte"/>
-          </w:rPr>
-          <w:t>p</w:t>
-        </w:r>
-        <w:r>
-          <w:rPr>
-            <w:rStyle w:val="Lienhypertexte"/>
-          </w:rPr>
-          <w:t>t</w:t>
-        </w:r>
-        <w:r>
-          <w:rPr>
-            <w:rStyle w:val="Lienhypertexte"/>
-          </w:rPr>
-          <w:t>.</w:t>
-        </w:r>
-        <w:r>
-          <w:rPr>
-            <w:rStyle w:val="Lienhypertexte"/>
-          </w:rPr>
-          <w:t>sql</w:t>
+          <w:t>script.sql</w:t>
         </w:r>
       </w:hyperlink>
     </w:p>

</xml_diff>